<commit_message>
update fe and report week 5
</commit_message>
<xml_diff>
--- a/05_Report/[Update]_Nhiemvutuan3_NguyenCongThuan.docx
+++ b/05_Report/[Update]_Nhiemvutuan3_NguyenCongThuan.docx
@@ -121,10 +121,10 @@
           <w:noProof/>
         </w:rPr>
         <w:drawing>
-          <wp:inline distT="0" distB="0" distL="0" distR="0" wp14:anchorId="007EB7F3" wp14:editId="74320047">
+          <wp:inline distT="0" distB="0" distL="0" distR="0" wp14:anchorId="0B36EE4B" wp14:editId="2AC2A836">
             <wp:extent cx="6480175" cy="5895340"/>
             <wp:effectExtent l="0" t="0" r="0" b="0"/>
-            <wp:docPr id="4" name="Picture 4" descr="A screen shot of a diagram&#10;&#10;Description automatically generated"/>
+            <wp:docPr id="2" name="Picture 2" descr="A screen shot of a diagram&#10;&#10;Description automatically generated"/>
             <wp:cNvGraphicFramePr>
               <a:graphicFrameLocks xmlns:a="http://schemas.openxmlformats.org/drawingml/2006/main" noChangeAspect="1"/>
             </wp:cNvGraphicFramePr>
@@ -132,7 +132,7 @@
               <a:graphicData uri="http://schemas.openxmlformats.org/drawingml/2006/picture">
                 <pic:pic xmlns:pic="http://schemas.openxmlformats.org/drawingml/2006/picture">
                   <pic:nvPicPr>
-                    <pic:cNvPr id="4" name="Picture 4" descr="A screen shot of a diagram&#10;&#10;Description automatically generated"/>
+                    <pic:cNvPr id="2" name="Picture 2" descr="A screen shot of a diagram&#10;&#10;Description automatically generated"/>
                     <pic:cNvPicPr/>
                   </pic:nvPicPr>
                   <pic:blipFill>

</xml_diff>